<commit_message>
Searching for Bugs and Bugfixing, Solving Problem with Threads
</commit_message>
<xml_diff>
--- a/Documents/Minutes1stMeeting.docx
+++ b/Documents/Minutes1stMeeting.docx
@@ -1,6 +1,6 @@
 
 <file path=word/document.xml><?xml version="1.0" encoding="utf-8"?>
-<w:document xmlns:wpc="http://schemas.microsoft.com/office/word/2010/wordprocessingCanvas" xmlns:mc="http://schemas.openxmlformats.org/markup-compatibility/2006" xmlns:o="urn:schemas-microsoft-com:office:office" xmlns:r="http://schemas.openxmlformats.org/officeDocument/2006/relationships" xmlns:m="http://schemas.openxmlformats.org/officeDocument/2006/math" xmlns:v="urn:schemas-microsoft-com:vml" xmlns:wp14="http://schemas.microsoft.com/office/word/2010/wordprocessingDrawing" xmlns:wp="http://schemas.openxmlformats.org/drawingml/2006/wordprocessingDrawing" xmlns:w10="urn:schemas-microsoft-com:office:word" xmlns:w="http://schemas.openxmlformats.org/wordprocessingml/2006/main" xmlns:w14="http://schemas.microsoft.com/office/word/2010/wordml" xmlns:w15="http://schemas.microsoft.com/office/word/2012/wordml" xmlns:wpg="http://schemas.microsoft.com/office/word/2010/wordprocessingGroup" xmlns:wpi="http://schemas.microsoft.com/office/word/2010/wordprocessingInk" xmlns:wne="http://schemas.microsoft.com/office/word/2006/wordml" xmlns:wps="http://schemas.microsoft.com/office/word/2010/wordprocessingShape" mc:Ignorable="w14 w15 wp14">
+<w:document xmlns:wpc="http://schemas.microsoft.com/office/word/2010/wordprocessingCanvas" xmlns:cx="http://schemas.microsoft.com/office/drawing/2014/chartex" xmlns:cx1="http://schemas.microsoft.com/office/drawing/2015/9/8/chartex" xmlns:cx2="http://schemas.microsoft.com/office/drawing/2015/10/21/chartex" xmlns:cx3="http://schemas.microsoft.com/office/drawing/2016/5/9/chartex" xmlns:cx4="http://schemas.microsoft.com/office/drawing/2016/5/10/chartex" xmlns:cx5="http://schemas.microsoft.com/office/drawing/2016/5/11/chartex" xmlns:cx6="http://schemas.microsoft.com/office/drawing/2016/5/12/chartex" xmlns:cx7="http://schemas.microsoft.com/office/drawing/2016/5/13/chartex" xmlns:cx8="http://schemas.microsoft.com/office/drawing/2016/5/14/chartex" xmlns:mc="http://schemas.openxmlformats.org/markup-compatibility/2006" xmlns:aink="http://schemas.microsoft.com/office/drawing/2016/ink" xmlns:am3d="http://schemas.microsoft.com/office/drawing/2017/model3d" xmlns:o="urn:schemas-microsoft-com:office:office" xmlns:r="http://schemas.openxmlformats.org/officeDocument/2006/relationships" xmlns:m="http://schemas.openxmlformats.org/officeDocument/2006/math" xmlns:v="urn:schemas-microsoft-com:vml" xmlns:wp14="http://schemas.microsoft.com/office/word/2010/wordprocessingDrawing" xmlns:wp="http://schemas.openxmlformats.org/drawingml/2006/wordprocessingDrawing" xmlns:w10="urn:schemas-microsoft-com:office:word" xmlns:w="http://schemas.openxmlformats.org/wordprocessingml/2006/main" xmlns:w14="http://schemas.microsoft.com/office/word/2010/wordml" xmlns:w15="http://schemas.microsoft.com/office/word/2012/wordml" xmlns:w16cid="http://schemas.microsoft.com/office/word/2016/wordml/cid" xmlns:w16se="http://schemas.microsoft.com/office/word/2015/wordml/symex" xmlns:wpg="http://schemas.microsoft.com/office/word/2010/wordprocessingGroup" xmlns:wpi="http://schemas.microsoft.com/office/word/2010/wordprocessingInk" xmlns:wne="http://schemas.microsoft.com/office/word/2006/wordml" xmlns:wps="http://schemas.microsoft.com/office/word/2010/wordprocessingShape" mc:Ignorable="w14 w15 w16se w16cid wp14">
   <w:body>
     <w:p>
       <w:pPr>
@@ -499,16 +499,8 @@
               <w:rPr>
                 <w:color w:val="333333"/>
               </w:rPr>
-              <w:t xml:space="preserve"> </w:t>
-            </w:r>
-            <w:proofErr w:type="spellStart"/>
-            <w:r>
-              <w:rPr>
-                <w:color w:val="333333"/>
-              </w:rPr>
-              <w:t>mins</w:t>
-            </w:r>
-            <w:proofErr w:type="spellEnd"/>
+              <w:t xml:space="preserve"> mins</w:t>
+            </w:r>
           </w:p>
         </w:tc>
         <w:tc>
@@ -556,16 +548,8 @@
               <w:rPr>
                 <w:color w:val="333333"/>
               </w:rPr>
-              <w:t xml:space="preserve">30 </w:t>
-            </w:r>
-            <w:proofErr w:type="spellStart"/>
-            <w:r>
-              <w:rPr>
-                <w:color w:val="333333"/>
-              </w:rPr>
-              <w:t>mins</w:t>
-            </w:r>
-            <w:proofErr w:type="spellEnd"/>
+              <w:t>30 mins</w:t>
+            </w:r>
           </w:p>
         </w:tc>
         <w:tc>
@@ -606,16 +590,8 @@
               <w:rPr>
                 <w:color w:val="333333"/>
               </w:rPr>
-              <w:t xml:space="preserve">30 </w:t>
-            </w:r>
-            <w:proofErr w:type="spellStart"/>
-            <w:r>
-              <w:rPr>
-                <w:color w:val="333333"/>
-              </w:rPr>
-              <w:t>mins</w:t>
-            </w:r>
-            <w:proofErr w:type="spellEnd"/>
+              <w:t>30 mins</w:t>
+            </w:r>
           </w:p>
         </w:tc>
         <w:tc>
@@ -947,7 +923,7 @@
               <w:rPr>
                 <w:color w:val="333333"/>
               </w:rPr>
-              <w:t>4</w:t>
+              <w:t>3</w:t>
             </w:r>
           </w:p>
         </w:tc>
@@ -1023,8 +999,10 @@
               <w:rPr>
                 <w:color w:val="333333"/>
               </w:rPr>
-              <w:t>5</w:t>
-            </w:r>
+              <w:t>4</w:t>
+            </w:r>
+            <w:bookmarkStart w:id="0" w:name="_GoBack"/>
+            <w:bookmarkEnd w:id="0"/>
           </w:p>
         </w:tc>
         <w:tc>
@@ -1172,8 +1150,18 @@
               <w:rPr>
                 <w:color w:val="333333"/>
               </w:rPr>
-              <w:t>Mention significant points of the meetings</w:t>
-            </w:r>
+              <w:t xml:space="preserve">Shortcuts important for </w:t>
+            </w:r>
+            <w:proofErr w:type="spellStart"/>
+            <w:proofErr w:type="gramStart"/>
+            <w:r>
+              <w:rPr>
+                <w:color w:val="333333"/>
+              </w:rPr>
+              <w:t>Mr.Krösche</w:t>
+            </w:r>
+            <w:proofErr w:type="spellEnd"/>
+            <w:proofErr w:type="gramEnd"/>
           </w:p>
           <w:p>
             <w:pPr>
@@ -1184,8 +1172,6 @@
                 <w:color w:val="333333"/>
               </w:rPr>
             </w:pPr>
-            <w:bookmarkStart w:id="0" w:name="_GoBack"/>
-            <w:bookmarkEnd w:id="0"/>
           </w:p>
         </w:tc>
       </w:tr>
@@ -1225,7 +1211,7 @@
               <w:rPr>
                 <w:color w:val="333333"/>
               </w:rPr>
-              <w:t>Mention significant points of the meetings</w:t>
+              <w:t>Documentation like on SVN</w:t>
             </w:r>
           </w:p>
           <w:p>
@@ -1273,7 +1259,19 @@
               <w:rPr>
                 <w:color w:val="333333"/>
               </w:rPr>
-              <w:t>Mention significant points of the meetings</w:t>
+              <w:t>O</w:t>
+            </w:r>
+            <w:r>
+              <w:rPr>
+                <w:color w:val="333333"/>
+              </w:rPr>
+              <w:t>utput Sources: Sound, Vibration</w:t>
+            </w:r>
+            <w:r>
+              <w:rPr>
+                <w:color w:val="333333"/>
+              </w:rPr>
+              <w:t>, Light</w:t>
             </w:r>
           </w:p>
           <w:p>
@@ -1459,7 +1457,7 @@
                 <w:rFonts w:cs="Arial"/>
                 <w:color w:val="333333"/>
               </w:rPr>
-              <w:t>brief description</w:t>
+              <w:t>Design</w:t>
             </w:r>
           </w:p>
         </w:tc>
@@ -1477,8 +1475,16 @@
               <w:rPr>
                 <w:color w:val="333333"/>
               </w:rPr>
-              <w:t>Department name OR First name Last name</w:t>
-            </w:r>
+              <w:t xml:space="preserve">Nico </w:t>
+            </w:r>
+            <w:proofErr w:type="spellStart"/>
+            <w:r>
+              <w:rPr>
+                <w:color w:val="333333"/>
+              </w:rPr>
+              <w:t>Oblak</w:t>
+            </w:r>
+            <w:proofErr w:type="spellEnd"/>
           </w:p>
         </w:tc>
         <w:tc>
@@ -1491,28 +1497,12 @@
                 <w:color w:val="333333"/>
               </w:rPr>
             </w:pPr>
-            <w:proofErr w:type="spellStart"/>
-            <w:r>
-              <w:rPr>
-                <w:color w:val="333333"/>
-              </w:rPr>
-              <w:t>Dd</w:t>
-            </w:r>
-            <w:proofErr w:type="spellEnd"/>
-            <w:r>
-              <w:rPr>
-                <w:color w:val="333333"/>
-              </w:rPr>
-              <w:t xml:space="preserve"> Mon </w:t>
-            </w:r>
-            <w:proofErr w:type="spellStart"/>
-            <w:r>
-              <w:rPr>
-                <w:color w:val="333333"/>
-              </w:rPr>
-              <w:t>yy</w:t>
-            </w:r>
-            <w:proofErr w:type="spellEnd"/>
+            <w:r>
+              <w:rPr>
+                <w:color w:val="333333"/>
+              </w:rPr>
+              <w:t>TBD</w:t>
+            </w:r>
           </w:p>
         </w:tc>
       </w:tr>
@@ -1550,7 +1540,7 @@
                 <w:rFonts w:cs="Arial"/>
                 <w:color w:val="333333"/>
               </w:rPr>
-              <w:t>brief description</w:t>
+              <w:t>First Implementation</w:t>
             </w:r>
           </w:p>
         </w:tc>
@@ -1568,8 +1558,16 @@
               <w:rPr>
                 <w:color w:val="333333"/>
               </w:rPr>
-              <w:t>Department name OR First name Last name</w:t>
-            </w:r>
+              <w:t xml:space="preserve">Dominik </w:t>
+            </w:r>
+            <w:proofErr w:type="spellStart"/>
+            <w:r>
+              <w:rPr>
+                <w:color w:val="333333"/>
+              </w:rPr>
+              <w:t>Grüneis</w:t>
+            </w:r>
+            <w:proofErr w:type="spellEnd"/>
           </w:p>
         </w:tc>
         <w:tc>
@@ -1625,7 +1623,7 @@
                 <w:rFonts w:cs="Arial"/>
                 <w:color w:val="333333"/>
               </w:rPr>
-              <w:t>brief description</w:t>
+              <w:t>Outputs</w:t>
             </w:r>
           </w:p>
         </w:tc>
@@ -1643,8 +1641,16 @@
               <w:rPr>
                 <w:color w:val="333333"/>
               </w:rPr>
-              <w:t>Department name OR First name Last name</w:t>
-            </w:r>
+              <w:t xml:space="preserve">Dominik </w:t>
+            </w:r>
+            <w:proofErr w:type="spellStart"/>
+            <w:r>
+              <w:rPr>
+                <w:color w:val="333333"/>
+              </w:rPr>
+              <w:t>Grüneis</w:t>
+            </w:r>
+            <w:proofErr w:type="spellEnd"/>
           </w:p>
         </w:tc>
         <w:tc>
@@ -1657,28 +1663,12 @@
                 <w:color w:val="333333"/>
               </w:rPr>
             </w:pPr>
-            <w:proofErr w:type="spellStart"/>
-            <w:r>
-              <w:rPr>
-                <w:color w:val="333333"/>
-              </w:rPr>
-              <w:t>Dd</w:t>
-            </w:r>
-            <w:proofErr w:type="spellEnd"/>
-            <w:r>
-              <w:rPr>
-                <w:color w:val="333333"/>
-              </w:rPr>
-              <w:t xml:space="preserve"> Mon </w:t>
-            </w:r>
-            <w:proofErr w:type="spellStart"/>
-            <w:r>
-              <w:rPr>
-                <w:color w:val="333333"/>
-              </w:rPr>
-              <w:t>yy</w:t>
-            </w:r>
-            <w:proofErr w:type="spellEnd"/>
+            <w:r>
+              <w:rPr>
+                <w:color w:val="333333"/>
+              </w:rPr>
+              <w:t>TBD</w:t>
+            </w:r>
           </w:p>
         </w:tc>
       </w:tr>
@@ -1695,7 +1685,7 @@
 </file>
 
 <file path=word/styles.xml><?xml version="1.0" encoding="utf-8"?>
-<w:styles xmlns:mc="http://schemas.openxmlformats.org/markup-compatibility/2006" xmlns:r="http://schemas.openxmlformats.org/officeDocument/2006/relationships" xmlns:w="http://schemas.openxmlformats.org/wordprocessingml/2006/main" xmlns:w14="http://schemas.microsoft.com/office/word/2010/wordml" xmlns:w15="http://schemas.microsoft.com/office/word/2012/wordml" mc:Ignorable="w14 w15">
+<w:styles xmlns:mc="http://schemas.openxmlformats.org/markup-compatibility/2006" xmlns:r="http://schemas.openxmlformats.org/officeDocument/2006/relationships" xmlns:w="http://schemas.openxmlformats.org/wordprocessingml/2006/main" xmlns:w14="http://schemas.microsoft.com/office/word/2010/wordml" xmlns:w15="http://schemas.microsoft.com/office/word/2012/wordml" xmlns:w16cid="http://schemas.microsoft.com/office/word/2016/wordml/cid" xmlns:w16se="http://schemas.microsoft.com/office/word/2015/wordml/symex" mc:Ignorable="w14 w15 w16se w16cid">
   <w:docDefaults>
     <w:rPrDefault>
       <w:rPr>
@@ -1711,7 +1701,7 @@
       </w:pPr>
     </w:pPrDefault>
   </w:docDefaults>
-  <w:latentStyles w:defLockedState="0" w:defUIPriority="99" w:defSemiHidden="0" w:defUnhideWhenUsed="0" w:defQFormat="0" w:count="371">
+  <w:latentStyles w:defLockedState="0" w:defUIPriority="99" w:defSemiHidden="0" w:defUnhideWhenUsed="0" w:defQFormat="0" w:count="375">
     <w:lsdException w:name="Normal" w:uiPriority="0" w:qFormat="1"/>
     <w:lsdException w:name="heading 1" w:uiPriority="9" w:qFormat="1"/>
     <w:lsdException w:name="heading 2" w:semiHidden="1" w:uiPriority="9" w:unhideWhenUsed="1" w:qFormat="1"/>
@@ -2083,6 +2073,10 @@
     <w:lsdException w:name="List Table 5 Dark Accent 6" w:uiPriority="50"/>
     <w:lsdException w:name="List Table 6 Colorful Accent 6" w:uiPriority="51"/>
     <w:lsdException w:name="List Table 7 Colorful Accent 6" w:uiPriority="52"/>
+    <w:lsdException w:name="Mention" w:semiHidden="1" w:unhideWhenUsed="1"/>
+    <w:lsdException w:name="Smart Hyperlink" w:semiHidden="1" w:unhideWhenUsed="1"/>
+    <w:lsdException w:name="Hashtag" w:semiHidden="1" w:unhideWhenUsed="1"/>
+    <w:lsdException w:name="Unresolved Mention" w:semiHidden="1" w:unhideWhenUsed="1"/>
   </w:latentStyles>
   <w:style w:type="paragraph" w:default="1" w:styleId="Standard">
     <w:name w:val="Normal"/>
@@ -2128,7 +2122,6 @@
       <w:szCs w:val="20"/>
     </w:rPr>
     <w:tblPr>
-      <w:tblInd w:w="0" w:type="dxa"/>
       <w:tblBorders>
         <w:top w:val="single" w:sz="4" w:space="0" w:color="999999"/>
         <w:left w:val="single" w:sz="4" w:space="0" w:color="999999"/>

</xml_diff>